<commit_message>
Modified the report number on the front cover
</commit_message>
<xml_diff>
--- a/tech-report-cover.docx
+++ b/tech-report-cover.docx
@@ -1,6 +1,6 @@
 
 <file path=word/document.xml><?xml version="1.0" encoding="utf-8"?>
-<w:document xmlns:wpc="http://schemas.microsoft.com/office/word/2010/wordprocessingCanvas" xmlns:cx="http://schemas.microsoft.com/office/drawing/2014/chartex" xmlns:cx1="http://schemas.microsoft.com/office/drawing/2015/9/8/chartex" xmlns:mc="http://schemas.openxmlformats.org/markup-compatibility/2006" xmlns:o="urn:schemas-microsoft-com:office:office" xmlns:r="http://schemas.openxmlformats.org/officeDocument/2006/relationships" xmlns:m="http://schemas.openxmlformats.org/officeDocument/2006/math" xmlns:v="urn:schemas-microsoft-com:vml" xmlns:wp14="http://schemas.microsoft.com/office/word/2010/wordprocessingDrawing" xmlns:wp="http://schemas.openxmlformats.org/drawingml/2006/wordprocessingDrawing" xmlns:w10="urn:schemas-microsoft-com:office:word" xmlns:w="http://schemas.openxmlformats.org/wordprocessingml/2006/main" xmlns:w14="http://schemas.microsoft.com/office/word/2010/wordml" xmlns:w15="http://schemas.microsoft.com/office/word/2012/wordml" xmlns:w16se="http://schemas.microsoft.com/office/word/2015/wordml/symex" xmlns:wpg="http://schemas.microsoft.com/office/word/2010/wordprocessingGroup" xmlns:wpi="http://schemas.microsoft.com/office/word/2010/wordprocessingInk" xmlns:wne="http://schemas.microsoft.com/office/word/2006/wordml" xmlns:wps="http://schemas.microsoft.com/office/word/2010/wordprocessingShape" mc:Ignorable="w14 w15 w16se wp14">
+<w:document xmlns:wpc="http://schemas.microsoft.com/office/word/2010/wordprocessingCanvas" xmlns:cx="http://schemas.microsoft.com/office/drawing/2014/chartex" xmlns:cx1="http://schemas.microsoft.com/office/drawing/2015/9/8/chartex" xmlns:cx2="http://schemas.microsoft.com/office/drawing/2015/10/21/chartex" xmlns:cx3="http://schemas.microsoft.com/office/drawing/2016/5/9/chartex" xmlns:cx4="http://schemas.microsoft.com/office/drawing/2016/5/10/chartex" xmlns:cx5="http://schemas.microsoft.com/office/drawing/2016/5/11/chartex" xmlns:cx6="http://schemas.microsoft.com/office/drawing/2016/5/12/chartex" xmlns:cx7="http://schemas.microsoft.com/office/drawing/2016/5/13/chartex" xmlns:cx8="http://schemas.microsoft.com/office/drawing/2016/5/14/chartex" xmlns:mc="http://schemas.openxmlformats.org/markup-compatibility/2006" xmlns:aink="http://schemas.microsoft.com/office/drawing/2016/ink" xmlns:am3d="http://schemas.microsoft.com/office/drawing/2017/model3d" xmlns:o="urn:schemas-microsoft-com:office:office" xmlns:r="http://schemas.openxmlformats.org/officeDocument/2006/relationships" xmlns:m="http://schemas.openxmlformats.org/officeDocument/2006/math" xmlns:v="urn:schemas-microsoft-com:vml" xmlns:wp14="http://schemas.microsoft.com/office/word/2010/wordprocessingDrawing" xmlns:wp="http://schemas.openxmlformats.org/drawingml/2006/wordprocessingDrawing" xmlns:w10="urn:schemas-microsoft-com:office:word" xmlns:w="http://schemas.openxmlformats.org/wordprocessingml/2006/main" xmlns:w14="http://schemas.microsoft.com/office/word/2010/wordml" xmlns:w15="http://schemas.microsoft.com/office/word/2012/wordml" xmlns:w16cex="http://schemas.microsoft.com/office/word/2018/wordml/cex" xmlns:w16cid="http://schemas.microsoft.com/office/word/2016/wordml/cid" xmlns:w16="http://schemas.microsoft.com/office/word/2018/wordml" xmlns:w16se="http://schemas.microsoft.com/office/word/2015/wordml/symex" xmlns:wpg="http://schemas.microsoft.com/office/word/2010/wordprocessingGroup" xmlns:wpi="http://schemas.microsoft.com/office/word/2010/wordprocessingInk" xmlns:wne="http://schemas.microsoft.com/office/word/2006/wordml" xmlns:wps="http://schemas.microsoft.com/office/word/2010/wordprocessingShape" mc:Ignorable="w14 w15 w16se w16cid w16 w16cex wp14">
   <w:body>
     <w:tbl>
       <w:tblPr>
@@ -469,74 +469,13 @@
                 <w:sz w:val="36"/>
                 <w:szCs w:val="36"/>
               </w:rPr>
-              <w:fldChar w:fldCharType="begin">
-                <w:ffData>
-                  <w:name w:val="Text7"/>
-                  <w:enabled/>
-                  <w:calcOnExit w:val="0"/>
-                  <w:helpText w:type="text" w:val="Enter Series number here"/>
-                  <w:statusText w:type="text" w:val="Enter Series number here"/>
-                  <w:textInput>
-                    <w:default w:val="####"/>
-                  </w:textInput>
-                </w:ffData>
-              </w:fldChar>
-            </w:r>
-            <w:bookmarkStart w:id="3" w:name="Text7"/>
-            <w:r>
-              <w:rPr>
-                <w:rFonts w:ascii="Microsoft Sans Serif" w:hAnsi="Microsoft Sans Serif" w:cs="Microsoft Sans Serif"/>
-                <w:b/>
-                <w:sz w:val="36"/>
-                <w:szCs w:val="36"/>
-              </w:rPr>
-              <w:instrText xml:space="preserve"> FORMTEXT </w:instrText>
-            </w:r>
-            <w:r>
-              <w:rPr>
-                <w:rFonts w:ascii="Microsoft Sans Serif" w:hAnsi="Microsoft Sans Serif" w:cs="Microsoft Sans Serif"/>
-                <w:b/>
-                <w:sz w:val="36"/>
-                <w:szCs w:val="36"/>
-              </w:rPr>
-            </w:r>
-            <w:r>
-              <w:rPr>
-                <w:rFonts w:ascii="Microsoft Sans Serif" w:hAnsi="Microsoft Sans Serif" w:cs="Microsoft Sans Serif"/>
-                <w:b/>
-                <w:sz w:val="36"/>
-                <w:szCs w:val="36"/>
-              </w:rPr>
-              <w:fldChar w:fldCharType="separate"/>
-            </w:r>
-            <w:r>
-              <w:rPr>
-                <w:rFonts w:ascii="Microsoft Sans Serif" w:hAnsi="Microsoft Sans Serif" w:cs="Microsoft Sans Serif"/>
-                <w:b/>
-                <w:noProof/>
-                <w:sz w:val="36"/>
-                <w:szCs w:val="36"/>
-              </w:rPr>
-              <w:t>####</w:t>
-            </w:r>
-            <w:r>
-              <w:rPr>
-                <w:rFonts w:ascii="Microsoft Sans Serif" w:hAnsi="Microsoft Sans Serif" w:cs="Microsoft Sans Serif"/>
-                <w:b/>
-                <w:sz w:val="36"/>
-                <w:szCs w:val="36"/>
-              </w:rPr>
-              <w:fldChar w:fldCharType="end"/>
-            </w:r>
-            <w:bookmarkEnd w:id="3"/>
+              <w:t>337</w:t>
+            </w:r>
           </w:p>
         </w:tc>
       </w:tr>
     </w:tbl>
-    <w:p>
-      <w:bookmarkStart w:id="4" w:name="_GoBack"/>
-      <w:bookmarkEnd w:id="4"/>
-    </w:p>
+    <w:p/>
     <w:sectPr>
       <w:headerReference w:type="even" r:id="rId7"/>
       <w:headerReference w:type="default" r:id="rId8"/>
@@ -555,7 +494,7 @@
 </file>
 
 <file path=word/endnotes.xml><?xml version="1.0" encoding="utf-8"?>
-<w:endnotes xmlns:wpc="http://schemas.microsoft.com/office/word/2010/wordprocessingCanvas" xmlns:cx="http://schemas.microsoft.com/office/drawing/2014/chartex" xmlns:cx1="http://schemas.microsoft.com/office/drawing/2015/9/8/chartex" xmlns:mc="http://schemas.openxmlformats.org/markup-compatibility/2006" xmlns:o="urn:schemas-microsoft-com:office:office" xmlns:r="http://schemas.openxmlformats.org/officeDocument/2006/relationships" xmlns:m="http://schemas.openxmlformats.org/officeDocument/2006/math" xmlns:v="urn:schemas-microsoft-com:vml" xmlns:wp14="http://schemas.microsoft.com/office/word/2010/wordprocessingDrawing" xmlns:wp="http://schemas.openxmlformats.org/drawingml/2006/wordprocessingDrawing" xmlns:w10="urn:schemas-microsoft-com:office:word" xmlns:w="http://schemas.openxmlformats.org/wordprocessingml/2006/main" xmlns:w14="http://schemas.microsoft.com/office/word/2010/wordml" xmlns:w15="http://schemas.microsoft.com/office/word/2012/wordml" xmlns:w16se="http://schemas.microsoft.com/office/word/2015/wordml/symex" xmlns:wpg="http://schemas.microsoft.com/office/word/2010/wordprocessingGroup" xmlns:wpi="http://schemas.microsoft.com/office/word/2010/wordprocessingInk" xmlns:wne="http://schemas.microsoft.com/office/word/2006/wordml" xmlns:wps="http://schemas.microsoft.com/office/word/2010/wordprocessingShape" mc:Ignorable="w14 w15 w16se wp14">
+<w:endnotes xmlns:wpc="http://schemas.microsoft.com/office/word/2010/wordprocessingCanvas" xmlns:cx="http://schemas.microsoft.com/office/drawing/2014/chartex" xmlns:cx1="http://schemas.microsoft.com/office/drawing/2015/9/8/chartex" xmlns:cx2="http://schemas.microsoft.com/office/drawing/2015/10/21/chartex" xmlns:cx3="http://schemas.microsoft.com/office/drawing/2016/5/9/chartex" xmlns:cx4="http://schemas.microsoft.com/office/drawing/2016/5/10/chartex" xmlns:cx5="http://schemas.microsoft.com/office/drawing/2016/5/11/chartex" xmlns:cx6="http://schemas.microsoft.com/office/drawing/2016/5/12/chartex" xmlns:cx7="http://schemas.microsoft.com/office/drawing/2016/5/13/chartex" xmlns:cx8="http://schemas.microsoft.com/office/drawing/2016/5/14/chartex" xmlns:mc="http://schemas.openxmlformats.org/markup-compatibility/2006" xmlns:aink="http://schemas.microsoft.com/office/drawing/2016/ink" xmlns:am3d="http://schemas.microsoft.com/office/drawing/2017/model3d" xmlns:o="urn:schemas-microsoft-com:office:office" xmlns:r="http://schemas.openxmlformats.org/officeDocument/2006/relationships" xmlns:m="http://schemas.openxmlformats.org/officeDocument/2006/math" xmlns:v="urn:schemas-microsoft-com:vml" xmlns:wp14="http://schemas.microsoft.com/office/word/2010/wordprocessingDrawing" xmlns:wp="http://schemas.openxmlformats.org/drawingml/2006/wordprocessingDrawing" xmlns:w10="urn:schemas-microsoft-com:office:word" xmlns:w="http://schemas.openxmlformats.org/wordprocessingml/2006/main" xmlns:w14="http://schemas.microsoft.com/office/word/2010/wordml" xmlns:w15="http://schemas.microsoft.com/office/word/2012/wordml" xmlns:w16cex="http://schemas.microsoft.com/office/word/2018/wordml/cex" xmlns:w16cid="http://schemas.microsoft.com/office/word/2016/wordml/cid" xmlns:w16="http://schemas.microsoft.com/office/word/2018/wordml" xmlns:w16se="http://schemas.microsoft.com/office/word/2015/wordml/symex" xmlns:wpg="http://schemas.microsoft.com/office/word/2010/wordprocessingGroup" xmlns:wpi="http://schemas.microsoft.com/office/word/2010/wordprocessingInk" xmlns:wne="http://schemas.microsoft.com/office/word/2006/wordml" xmlns:wps="http://schemas.microsoft.com/office/word/2010/wordprocessingShape" mc:Ignorable="w14 w15 w16se w16cid w16 w16cex wp14">
   <w:endnote w:type="separator" w:id="-1">
     <w:p>
       <w:r>
@@ -574,7 +513,7 @@
 </file>
 
 <file path=word/footer1.xml><?xml version="1.0" encoding="utf-8"?>
-<w:ftr xmlns:wpc="http://schemas.microsoft.com/office/word/2010/wordprocessingCanvas" xmlns:cx="http://schemas.microsoft.com/office/drawing/2014/chartex" xmlns:cx1="http://schemas.microsoft.com/office/drawing/2015/9/8/chartex" xmlns:mc="http://schemas.openxmlformats.org/markup-compatibility/2006" xmlns:o="urn:schemas-microsoft-com:office:office" xmlns:r="http://schemas.openxmlformats.org/officeDocument/2006/relationships" xmlns:m="http://schemas.openxmlformats.org/officeDocument/2006/math" xmlns:v="urn:schemas-microsoft-com:vml" xmlns:wp14="http://schemas.microsoft.com/office/word/2010/wordprocessingDrawing" xmlns:wp="http://schemas.openxmlformats.org/drawingml/2006/wordprocessingDrawing" xmlns:w10="urn:schemas-microsoft-com:office:word" xmlns:w="http://schemas.openxmlformats.org/wordprocessingml/2006/main" xmlns:w14="http://schemas.microsoft.com/office/word/2010/wordml" xmlns:w15="http://schemas.microsoft.com/office/word/2012/wordml" xmlns:w16se="http://schemas.microsoft.com/office/word/2015/wordml/symex" xmlns:wpg="http://schemas.microsoft.com/office/word/2010/wordprocessingGroup" xmlns:wpi="http://schemas.microsoft.com/office/word/2010/wordprocessingInk" xmlns:wne="http://schemas.microsoft.com/office/word/2006/wordml" xmlns:wps="http://schemas.microsoft.com/office/word/2010/wordprocessingShape" mc:Ignorable="w14 w15 w16se wp14">
+<w:ftr xmlns:wpc="http://schemas.microsoft.com/office/word/2010/wordprocessingCanvas" xmlns:cx="http://schemas.microsoft.com/office/drawing/2014/chartex" xmlns:cx1="http://schemas.microsoft.com/office/drawing/2015/9/8/chartex" xmlns:cx2="http://schemas.microsoft.com/office/drawing/2015/10/21/chartex" xmlns:cx3="http://schemas.microsoft.com/office/drawing/2016/5/9/chartex" xmlns:cx4="http://schemas.microsoft.com/office/drawing/2016/5/10/chartex" xmlns:cx5="http://schemas.microsoft.com/office/drawing/2016/5/11/chartex" xmlns:cx6="http://schemas.microsoft.com/office/drawing/2016/5/12/chartex" xmlns:cx7="http://schemas.microsoft.com/office/drawing/2016/5/13/chartex" xmlns:cx8="http://schemas.microsoft.com/office/drawing/2016/5/14/chartex" xmlns:mc="http://schemas.openxmlformats.org/markup-compatibility/2006" xmlns:aink="http://schemas.microsoft.com/office/drawing/2016/ink" xmlns:am3d="http://schemas.microsoft.com/office/drawing/2017/model3d" xmlns:o="urn:schemas-microsoft-com:office:office" xmlns:r="http://schemas.openxmlformats.org/officeDocument/2006/relationships" xmlns:m="http://schemas.openxmlformats.org/officeDocument/2006/math" xmlns:v="urn:schemas-microsoft-com:vml" xmlns:wp14="http://schemas.microsoft.com/office/word/2010/wordprocessingDrawing" xmlns:wp="http://schemas.openxmlformats.org/drawingml/2006/wordprocessingDrawing" xmlns:w10="urn:schemas-microsoft-com:office:word" xmlns:w="http://schemas.openxmlformats.org/wordprocessingml/2006/main" xmlns:w14="http://schemas.microsoft.com/office/word/2010/wordml" xmlns:w15="http://schemas.microsoft.com/office/word/2012/wordml" xmlns:w16cex="http://schemas.microsoft.com/office/word/2018/wordml/cex" xmlns:w16cid="http://schemas.microsoft.com/office/word/2016/wordml/cid" xmlns:w16="http://schemas.microsoft.com/office/word/2018/wordml" xmlns:w16se="http://schemas.microsoft.com/office/word/2015/wordml/symex" xmlns:wpg="http://schemas.microsoft.com/office/word/2010/wordprocessingGroup" xmlns:wpi="http://schemas.microsoft.com/office/word/2010/wordprocessingInk" xmlns:wne="http://schemas.microsoft.com/office/word/2006/wordml" xmlns:wps="http://schemas.microsoft.com/office/word/2010/wordprocessingShape" mc:Ignorable="w14 w15 w16se w16cid w16 w16cex wp14">
   <w:p>
     <w:pPr>
       <w:pStyle w:val="Footer"/>
@@ -584,7 +523,7 @@
 </file>
 
 <file path=word/footer2.xml><?xml version="1.0" encoding="utf-8"?>
-<w:ftr xmlns:wpc="http://schemas.microsoft.com/office/word/2010/wordprocessingCanvas" xmlns:cx="http://schemas.microsoft.com/office/drawing/2014/chartex" xmlns:cx1="http://schemas.microsoft.com/office/drawing/2015/9/8/chartex" xmlns:mc="http://schemas.openxmlformats.org/markup-compatibility/2006" xmlns:o="urn:schemas-microsoft-com:office:office" xmlns:r="http://schemas.openxmlformats.org/officeDocument/2006/relationships" xmlns:m="http://schemas.openxmlformats.org/officeDocument/2006/math" xmlns:v="urn:schemas-microsoft-com:vml" xmlns:wp14="http://schemas.microsoft.com/office/word/2010/wordprocessingDrawing" xmlns:wp="http://schemas.openxmlformats.org/drawingml/2006/wordprocessingDrawing" xmlns:w10="urn:schemas-microsoft-com:office:word" xmlns:w="http://schemas.openxmlformats.org/wordprocessingml/2006/main" xmlns:w14="http://schemas.microsoft.com/office/word/2010/wordml" xmlns:w15="http://schemas.microsoft.com/office/word/2012/wordml" xmlns:w16se="http://schemas.microsoft.com/office/word/2015/wordml/symex" xmlns:wpg="http://schemas.microsoft.com/office/word/2010/wordprocessingGroup" xmlns:wpi="http://schemas.microsoft.com/office/word/2010/wordprocessingInk" xmlns:wne="http://schemas.microsoft.com/office/word/2006/wordml" xmlns:wps="http://schemas.microsoft.com/office/word/2010/wordprocessingShape" mc:Ignorable="w14 w15 w16se wp14">
+<w:ftr xmlns:wpc="http://schemas.microsoft.com/office/word/2010/wordprocessingCanvas" xmlns:cx="http://schemas.microsoft.com/office/drawing/2014/chartex" xmlns:cx1="http://schemas.microsoft.com/office/drawing/2015/9/8/chartex" xmlns:cx2="http://schemas.microsoft.com/office/drawing/2015/10/21/chartex" xmlns:cx3="http://schemas.microsoft.com/office/drawing/2016/5/9/chartex" xmlns:cx4="http://schemas.microsoft.com/office/drawing/2016/5/10/chartex" xmlns:cx5="http://schemas.microsoft.com/office/drawing/2016/5/11/chartex" xmlns:cx6="http://schemas.microsoft.com/office/drawing/2016/5/12/chartex" xmlns:cx7="http://schemas.microsoft.com/office/drawing/2016/5/13/chartex" xmlns:cx8="http://schemas.microsoft.com/office/drawing/2016/5/14/chartex" xmlns:mc="http://schemas.openxmlformats.org/markup-compatibility/2006" xmlns:aink="http://schemas.microsoft.com/office/drawing/2016/ink" xmlns:am3d="http://schemas.microsoft.com/office/drawing/2017/model3d" xmlns:o="urn:schemas-microsoft-com:office:office" xmlns:r="http://schemas.openxmlformats.org/officeDocument/2006/relationships" xmlns:m="http://schemas.openxmlformats.org/officeDocument/2006/math" xmlns:v="urn:schemas-microsoft-com:vml" xmlns:wp14="http://schemas.microsoft.com/office/word/2010/wordprocessingDrawing" xmlns:wp="http://schemas.openxmlformats.org/drawingml/2006/wordprocessingDrawing" xmlns:w10="urn:schemas-microsoft-com:office:word" xmlns:w="http://schemas.openxmlformats.org/wordprocessingml/2006/main" xmlns:w14="http://schemas.microsoft.com/office/word/2010/wordml" xmlns:w15="http://schemas.microsoft.com/office/word/2012/wordml" xmlns:w16cex="http://schemas.microsoft.com/office/word/2018/wordml/cex" xmlns:w16cid="http://schemas.microsoft.com/office/word/2016/wordml/cid" xmlns:w16="http://schemas.microsoft.com/office/word/2018/wordml" xmlns:w16se="http://schemas.microsoft.com/office/word/2015/wordml/symex" xmlns:wpg="http://schemas.microsoft.com/office/word/2010/wordprocessingGroup" xmlns:wpi="http://schemas.microsoft.com/office/word/2010/wordprocessingInk" xmlns:wne="http://schemas.microsoft.com/office/word/2006/wordml" xmlns:wps="http://schemas.microsoft.com/office/word/2010/wordprocessingShape" mc:Ignorable="w14 w15 w16se w16cid w16 w16cex wp14">
   <w:p>
     <w:pPr>
       <w:pStyle w:val="Footer"/>
@@ -600,7 +539,7 @@
       <mc:AlternateContent>
         <mc:Choice Requires="wps">
           <w:drawing>
-            <wp:anchor distT="0" distB="0" distL="114300" distR="114300" simplePos="0" relativeHeight="251658240" behindDoc="0" locked="0" layoutInCell="0" allowOverlap="1">
+            <wp:anchor distT="0" distB="0" distL="114300" distR="114300" simplePos="0" relativeHeight="251658240" behindDoc="0" locked="0" layoutInCell="0" allowOverlap="1" wp14:anchorId="038FA379" wp14:editId="387F15A6">
               <wp:simplePos x="0" y="0"/>
               <wp:positionH relativeFrom="column">
                 <wp:posOffset>4950460</wp:posOffset>
@@ -656,7 +595,7 @@
                               <w:noProof/>
                             </w:rPr>
                             <w:drawing>
-                              <wp:inline distT="0" distB="0" distL="0" distR="0">
+                              <wp:inline distT="0" distB="0" distL="0" distR="0" wp14:anchorId="27497EBD" wp14:editId="498FD042">
                                 <wp:extent cx="932180" cy="228600"/>
                                 <wp:effectExtent l="0" t="0" r="0" b="0"/>
                                 <wp:docPr id="5" name="Picture 2" descr="2wordmk_c"/>
@@ -724,11 +663,11 @@
         </mc:Choice>
         <mc:Fallback>
           <w:pict>
-            <v:shapetype id="_x0000_t202" coordsize="21600,21600" o:spt="202" path="m,l,21600r21600,l21600,xe">
+            <v:shapetype w14:anchorId="038FA379" id="_x0000_t202" coordsize="21600,21600" o:spt="202" path="m,l,21600r21600,l21600,xe">
               <v:stroke joinstyle="miter"/>
               <v:path gradientshapeok="t" o:connecttype="rect"/>
             </v:shapetype>
-            <v:shape id="Text Box 2" o:spid="_x0000_s1026" type="#_x0000_t202" style="position:absolute;left:0;text-align:left;margin-left:389.8pt;margin-top:-2.2pt;width:87.95pt;height:32.55pt;z-index:251658240;visibility:visible;mso-wrap-style:none;mso-width-percent:0;mso-height-percent:0;mso-wrap-distance-left:9pt;mso-wrap-distance-top:0;mso-wrap-distance-right:9pt;mso-wrap-distance-bottom:0;mso-position-horizontal:absolute;mso-position-horizontal-relative:text;mso-position-vertical:absolute;mso-position-vertical-relative:text;mso-width-percent:0;mso-height-percent:0;mso-width-relative:page;mso-height-relative:page;v-text-anchor:top" o:gfxdata="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" o:allowincell="f" stroked="f">
+            <v:shape id="Text Box 2" o:spid="_x0000_s1026" type="#_x0000_t202" style="position:absolute;left:0;text-align:left;margin-left:389.8pt;margin-top:-2.2pt;width:87.95pt;height:32.55pt;z-index:251658240;visibility:visible;mso-wrap-style:none;mso-width-percent:0;mso-height-percent:0;mso-wrap-distance-left:9pt;mso-wrap-distance-top:0;mso-wrap-distance-right:9pt;mso-wrap-distance-bottom:0;mso-position-horizontal:absolute;mso-position-horizontal-relative:text;mso-position-vertical:absolute;mso-position-vertical-relative:text;mso-width-percent:0;mso-height-percent:0;mso-width-relative:page;mso-height-relative:page;v-text-anchor:top" o:gfxdata="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" o:allowincell="f" stroked="f">
               <v:textbox>
                 <w:txbxContent>
                   <w:p>
@@ -737,10 +676,10 @@
                         <w:noProof/>
                       </w:rPr>
                       <w:drawing>
-                        <wp:inline distT="0" distB="0" distL="0" distR="0">
+                        <wp:inline distT="0" distB="0" distL="0" distR="0" wp14:anchorId="27497EBD" wp14:editId="498FD042">
                           <wp:extent cx="932180" cy="228600"/>
                           <wp:effectExtent l="0" t="0" r="0" b="0"/>
-                          <wp:docPr id="3" name="Picture 2" descr="2wordmk_c"/>
+                          <wp:docPr id="5" name="Picture 2" descr="2wordmk_c"/>
                           <wp:cNvGraphicFramePr>
                             <a:graphicFrameLocks xmlns:a="http://schemas.openxmlformats.org/drawingml/2006/main" noChangeAspect="1"/>
                           </wp:cNvGraphicFramePr>
@@ -754,7 +693,7 @@
                                   </pic:cNvPicPr>
                                 </pic:nvPicPr>
                                 <pic:blipFill>
-                                  <a:blip r:embed="rId2">
+                                  <a:blip r:embed="rId1">
                                     <a:extLst>
                                       <a:ext uri="{28A0092B-C50C-407E-A947-70E740481C1C}">
                                         <a14:useLocalDpi xmlns:a14="http://schemas.microsoft.com/office/drawing/2010/main" val="0"/>
@@ -800,7 +739,7 @@
       <mc:AlternateContent>
         <mc:Choice Requires="wps">
           <w:drawing>
-            <wp:anchor distT="0" distB="0" distL="114300" distR="114300" simplePos="0" relativeHeight="251657216" behindDoc="0" locked="0" layoutInCell="1" allowOverlap="1">
+            <wp:anchor distT="0" distB="0" distL="114300" distR="114300" simplePos="0" relativeHeight="251657216" behindDoc="0" locked="0" layoutInCell="1" allowOverlap="1" wp14:anchorId="7E6E6016" wp14:editId="6B692393">
               <wp:simplePos x="0" y="0"/>
               <wp:positionH relativeFrom="column">
                 <wp:posOffset>-114300</wp:posOffset>
@@ -856,7 +795,7 @@
                               <w:noProof/>
                             </w:rPr>
                             <w:drawing>
-                              <wp:inline distT="0" distB="0" distL="0" distR="0">
+                              <wp:inline distT="0" distB="0" distL="0" distR="0" wp14:anchorId="2D354546" wp14:editId="6FAF6B57">
                                 <wp:extent cx="2646680" cy="360680"/>
                                 <wp:effectExtent l="0" t="0" r="0" b="0"/>
                                 <wp:docPr id="6" name="Picture 6" descr="dfo_ec"/>
@@ -873,7 +812,7 @@
                                         </pic:cNvPicPr>
                                       </pic:nvPicPr>
                                       <pic:blipFill>
-                                        <a:blip r:embed="rId3">
+                                        <a:blip r:embed="rId2">
                                           <a:extLst>
                                             <a:ext uri="{28A0092B-C50C-407E-A947-70E740481C1C}">
                                               <a14:useLocalDpi xmlns:a14="http://schemas.microsoft.com/office/drawing/2010/main" val="0"/>
@@ -924,7 +863,7 @@
         </mc:Choice>
         <mc:Fallback>
           <w:pict>
-            <v:shape id="Text Box 1" o:spid="_x0000_s1027" type="#_x0000_t202" style="position:absolute;left:0;text-align:left;margin-left:-9pt;margin-top:-2.2pt;width:238.1pt;height:46.3pt;z-index:251657216;visibility:visible;mso-wrap-style:square;mso-width-percent:0;mso-height-percent:0;mso-wrap-distance-left:9pt;mso-wrap-distance-top:0;mso-wrap-distance-right:9pt;mso-wrap-distance-bottom:0;mso-position-horizontal:absolute;mso-position-horizontal-relative:text;mso-position-vertical:absolute;mso-position-vertical-relative:text;mso-width-percent:0;mso-height-percent:0;mso-width-relative:page;mso-height-relative:page;v-text-anchor:top" o:gfxdata="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" stroked="f">
+            <v:shape w14:anchorId="7E6E6016" id="Text Box 1" o:spid="_x0000_s1027" type="#_x0000_t202" style="position:absolute;left:0;text-align:left;margin-left:-9pt;margin-top:-2.2pt;width:238.1pt;height:46.3pt;z-index:251657216;visibility:visible;mso-wrap-style:square;mso-width-percent:0;mso-height-percent:0;mso-wrap-distance-left:9pt;mso-wrap-distance-top:0;mso-wrap-distance-right:9pt;mso-wrap-distance-bottom:0;mso-position-horizontal:absolute;mso-position-horizontal-relative:text;mso-position-vertical:absolute;mso-position-vertical-relative:text;mso-width-percent:0;mso-height-percent:0;mso-width-relative:page;mso-height-relative:page;v-text-anchor:top" o:gfxdata="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" stroked="f">
               <v:textbox>
                 <w:txbxContent>
                   <w:p>
@@ -933,10 +872,10 @@
                         <w:noProof/>
                       </w:rPr>
                       <w:drawing>
-                        <wp:inline distT="0" distB="0" distL="0" distR="0">
+                        <wp:inline distT="0" distB="0" distL="0" distR="0" wp14:anchorId="2D354546" wp14:editId="6FAF6B57">
                           <wp:extent cx="2646680" cy="360680"/>
                           <wp:effectExtent l="0" t="0" r="0" b="0"/>
-                          <wp:docPr id="4" name="Picture 4" descr="dfo_ec"/>
+                          <wp:docPr id="6" name="Picture 6" descr="dfo_ec"/>
                           <wp:cNvGraphicFramePr>
                             <a:graphicFrameLocks xmlns:a="http://schemas.openxmlformats.org/drawingml/2006/main" noChangeAspect="1"/>
                           </wp:cNvGraphicFramePr>
@@ -950,7 +889,7 @@
                                   </pic:cNvPicPr>
                                 </pic:nvPicPr>
                                 <pic:blipFill>
-                                  <a:blip r:embed="rId4">
+                                  <a:blip r:embed="rId2">
                                     <a:extLst>
                                       <a:ext uri="{28A0092B-C50C-407E-A947-70E740481C1C}">
                                         <a14:useLocalDpi xmlns:a14="http://schemas.microsoft.com/office/drawing/2010/main" val="0"/>
@@ -1000,7 +939,7 @@
 </file>
 
 <file path=word/footer3.xml><?xml version="1.0" encoding="utf-8"?>
-<w:ftr xmlns:wpc="http://schemas.microsoft.com/office/word/2010/wordprocessingCanvas" xmlns:cx="http://schemas.microsoft.com/office/drawing/2014/chartex" xmlns:cx1="http://schemas.microsoft.com/office/drawing/2015/9/8/chartex" xmlns:mc="http://schemas.openxmlformats.org/markup-compatibility/2006" xmlns:o="urn:schemas-microsoft-com:office:office" xmlns:r="http://schemas.openxmlformats.org/officeDocument/2006/relationships" xmlns:m="http://schemas.openxmlformats.org/officeDocument/2006/math" xmlns:v="urn:schemas-microsoft-com:vml" xmlns:wp14="http://schemas.microsoft.com/office/word/2010/wordprocessingDrawing" xmlns:wp="http://schemas.openxmlformats.org/drawingml/2006/wordprocessingDrawing" xmlns:w10="urn:schemas-microsoft-com:office:word" xmlns:w="http://schemas.openxmlformats.org/wordprocessingml/2006/main" xmlns:w14="http://schemas.microsoft.com/office/word/2010/wordml" xmlns:w15="http://schemas.microsoft.com/office/word/2012/wordml" xmlns:w16se="http://schemas.microsoft.com/office/word/2015/wordml/symex" xmlns:wpg="http://schemas.microsoft.com/office/word/2010/wordprocessingGroup" xmlns:wpi="http://schemas.microsoft.com/office/word/2010/wordprocessingInk" xmlns:wne="http://schemas.microsoft.com/office/word/2006/wordml" xmlns:wps="http://schemas.microsoft.com/office/word/2010/wordprocessingShape" mc:Ignorable="w14 w15 w16se wp14">
+<w:ftr xmlns:wpc="http://schemas.microsoft.com/office/word/2010/wordprocessingCanvas" xmlns:cx="http://schemas.microsoft.com/office/drawing/2014/chartex" xmlns:cx1="http://schemas.microsoft.com/office/drawing/2015/9/8/chartex" xmlns:cx2="http://schemas.microsoft.com/office/drawing/2015/10/21/chartex" xmlns:cx3="http://schemas.microsoft.com/office/drawing/2016/5/9/chartex" xmlns:cx4="http://schemas.microsoft.com/office/drawing/2016/5/10/chartex" xmlns:cx5="http://schemas.microsoft.com/office/drawing/2016/5/11/chartex" xmlns:cx6="http://schemas.microsoft.com/office/drawing/2016/5/12/chartex" xmlns:cx7="http://schemas.microsoft.com/office/drawing/2016/5/13/chartex" xmlns:cx8="http://schemas.microsoft.com/office/drawing/2016/5/14/chartex" xmlns:mc="http://schemas.openxmlformats.org/markup-compatibility/2006" xmlns:aink="http://schemas.microsoft.com/office/drawing/2016/ink" xmlns:am3d="http://schemas.microsoft.com/office/drawing/2017/model3d" xmlns:o="urn:schemas-microsoft-com:office:office" xmlns:r="http://schemas.openxmlformats.org/officeDocument/2006/relationships" xmlns:m="http://schemas.openxmlformats.org/officeDocument/2006/math" xmlns:v="urn:schemas-microsoft-com:vml" xmlns:wp14="http://schemas.microsoft.com/office/word/2010/wordprocessingDrawing" xmlns:wp="http://schemas.openxmlformats.org/drawingml/2006/wordprocessingDrawing" xmlns:w10="urn:schemas-microsoft-com:office:word" xmlns:w="http://schemas.openxmlformats.org/wordprocessingml/2006/main" xmlns:w14="http://schemas.microsoft.com/office/word/2010/wordml" xmlns:w15="http://schemas.microsoft.com/office/word/2012/wordml" xmlns:w16cex="http://schemas.microsoft.com/office/word/2018/wordml/cex" xmlns:w16cid="http://schemas.microsoft.com/office/word/2016/wordml/cid" xmlns:w16="http://schemas.microsoft.com/office/word/2018/wordml" xmlns:w16se="http://schemas.microsoft.com/office/word/2015/wordml/symex" xmlns:wpg="http://schemas.microsoft.com/office/word/2010/wordprocessingGroup" xmlns:wpi="http://schemas.microsoft.com/office/word/2010/wordprocessingInk" xmlns:wne="http://schemas.microsoft.com/office/word/2006/wordml" xmlns:wps="http://schemas.microsoft.com/office/word/2010/wordprocessingShape" mc:Ignorable="w14 w15 w16se w16cid w16 w16cex wp14">
   <w:p>
     <w:pPr>
       <w:pStyle w:val="Footer"/>
@@ -1010,7 +949,7 @@
 </file>
 
 <file path=word/footnotes.xml><?xml version="1.0" encoding="utf-8"?>
-<w:footnotes xmlns:wpc="http://schemas.microsoft.com/office/word/2010/wordprocessingCanvas" xmlns:cx="http://schemas.microsoft.com/office/drawing/2014/chartex" xmlns:cx1="http://schemas.microsoft.com/office/drawing/2015/9/8/chartex" xmlns:mc="http://schemas.openxmlformats.org/markup-compatibility/2006" xmlns:o="urn:schemas-microsoft-com:office:office" xmlns:r="http://schemas.openxmlformats.org/officeDocument/2006/relationships" xmlns:m="http://schemas.openxmlformats.org/officeDocument/2006/math" xmlns:v="urn:schemas-microsoft-com:vml" xmlns:wp14="http://schemas.microsoft.com/office/word/2010/wordprocessingDrawing" xmlns:wp="http://schemas.openxmlformats.org/drawingml/2006/wordprocessingDrawing" xmlns:w10="urn:schemas-microsoft-com:office:word" xmlns:w="http://schemas.openxmlformats.org/wordprocessingml/2006/main" xmlns:w14="http://schemas.microsoft.com/office/word/2010/wordml" xmlns:w15="http://schemas.microsoft.com/office/word/2012/wordml" xmlns:w16se="http://schemas.microsoft.com/office/word/2015/wordml/symex" xmlns:wpg="http://schemas.microsoft.com/office/word/2010/wordprocessingGroup" xmlns:wpi="http://schemas.microsoft.com/office/word/2010/wordprocessingInk" xmlns:wne="http://schemas.microsoft.com/office/word/2006/wordml" xmlns:wps="http://schemas.microsoft.com/office/word/2010/wordprocessingShape" mc:Ignorable="w14 w15 w16se wp14">
+<w:footnotes xmlns:wpc="http://schemas.microsoft.com/office/word/2010/wordprocessingCanvas" xmlns:cx="http://schemas.microsoft.com/office/drawing/2014/chartex" xmlns:cx1="http://schemas.microsoft.com/office/drawing/2015/9/8/chartex" xmlns:cx2="http://schemas.microsoft.com/office/drawing/2015/10/21/chartex" xmlns:cx3="http://schemas.microsoft.com/office/drawing/2016/5/9/chartex" xmlns:cx4="http://schemas.microsoft.com/office/drawing/2016/5/10/chartex" xmlns:cx5="http://schemas.microsoft.com/office/drawing/2016/5/11/chartex" xmlns:cx6="http://schemas.microsoft.com/office/drawing/2016/5/12/chartex" xmlns:cx7="http://schemas.microsoft.com/office/drawing/2016/5/13/chartex" xmlns:cx8="http://schemas.microsoft.com/office/drawing/2016/5/14/chartex" xmlns:mc="http://schemas.openxmlformats.org/markup-compatibility/2006" xmlns:aink="http://schemas.microsoft.com/office/drawing/2016/ink" xmlns:am3d="http://schemas.microsoft.com/office/drawing/2017/model3d" xmlns:o="urn:schemas-microsoft-com:office:office" xmlns:r="http://schemas.openxmlformats.org/officeDocument/2006/relationships" xmlns:m="http://schemas.openxmlformats.org/officeDocument/2006/math" xmlns:v="urn:schemas-microsoft-com:vml" xmlns:wp14="http://schemas.microsoft.com/office/word/2010/wordprocessingDrawing" xmlns:wp="http://schemas.openxmlformats.org/drawingml/2006/wordprocessingDrawing" xmlns:w10="urn:schemas-microsoft-com:office:word" xmlns:w="http://schemas.openxmlformats.org/wordprocessingml/2006/main" xmlns:w14="http://schemas.microsoft.com/office/word/2010/wordml" xmlns:w15="http://schemas.microsoft.com/office/word/2012/wordml" xmlns:w16cex="http://schemas.microsoft.com/office/word/2018/wordml/cex" xmlns:w16cid="http://schemas.microsoft.com/office/word/2016/wordml/cid" xmlns:w16="http://schemas.microsoft.com/office/word/2018/wordml" xmlns:w16se="http://schemas.microsoft.com/office/word/2015/wordml/symex" xmlns:wpg="http://schemas.microsoft.com/office/word/2010/wordprocessingGroup" xmlns:wpi="http://schemas.microsoft.com/office/word/2010/wordprocessingInk" xmlns:wne="http://schemas.microsoft.com/office/word/2006/wordml" xmlns:wps="http://schemas.microsoft.com/office/word/2010/wordprocessingShape" mc:Ignorable="w14 w15 w16se w16cid w16 w16cex wp14">
   <w:footnote w:type="separator" w:id="-1">
     <w:p>
       <w:r>
@@ -1029,7 +968,7 @@
 </file>
 
 <file path=word/header1.xml><?xml version="1.0" encoding="utf-8"?>
-<w:hdr xmlns:wpc="http://schemas.microsoft.com/office/word/2010/wordprocessingCanvas" xmlns:cx="http://schemas.microsoft.com/office/drawing/2014/chartex" xmlns:cx1="http://schemas.microsoft.com/office/drawing/2015/9/8/chartex" xmlns:mc="http://schemas.openxmlformats.org/markup-compatibility/2006" xmlns:o="urn:schemas-microsoft-com:office:office" xmlns:r="http://schemas.openxmlformats.org/officeDocument/2006/relationships" xmlns:m="http://schemas.openxmlformats.org/officeDocument/2006/math" xmlns:v="urn:schemas-microsoft-com:vml" xmlns:wp14="http://schemas.microsoft.com/office/word/2010/wordprocessingDrawing" xmlns:wp="http://schemas.openxmlformats.org/drawingml/2006/wordprocessingDrawing" xmlns:w10="urn:schemas-microsoft-com:office:word" xmlns:w="http://schemas.openxmlformats.org/wordprocessingml/2006/main" xmlns:w14="http://schemas.microsoft.com/office/word/2010/wordml" xmlns:w15="http://schemas.microsoft.com/office/word/2012/wordml" xmlns:w16se="http://schemas.microsoft.com/office/word/2015/wordml/symex" xmlns:wpg="http://schemas.microsoft.com/office/word/2010/wordprocessingGroup" xmlns:wpi="http://schemas.microsoft.com/office/word/2010/wordprocessingInk" xmlns:wne="http://schemas.microsoft.com/office/word/2006/wordml" xmlns:wps="http://schemas.microsoft.com/office/word/2010/wordprocessingShape" mc:Ignorable="w14 w15 w16se wp14">
+<w:hdr xmlns:wpc="http://schemas.microsoft.com/office/word/2010/wordprocessingCanvas" xmlns:cx="http://schemas.microsoft.com/office/drawing/2014/chartex" xmlns:cx1="http://schemas.microsoft.com/office/drawing/2015/9/8/chartex" xmlns:cx2="http://schemas.microsoft.com/office/drawing/2015/10/21/chartex" xmlns:cx3="http://schemas.microsoft.com/office/drawing/2016/5/9/chartex" xmlns:cx4="http://schemas.microsoft.com/office/drawing/2016/5/10/chartex" xmlns:cx5="http://schemas.microsoft.com/office/drawing/2016/5/11/chartex" xmlns:cx6="http://schemas.microsoft.com/office/drawing/2016/5/12/chartex" xmlns:cx7="http://schemas.microsoft.com/office/drawing/2016/5/13/chartex" xmlns:cx8="http://schemas.microsoft.com/office/drawing/2016/5/14/chartex" xmlns:mc="http://schemas.openxmlformats.org/markup-compatibility/2006" xmlns:aink="http://schemas.microsoft.com/office/drawing/2016/ink" xmlns:am3d="http://schemas.microsoft.com/office/drawing/2017/model3d" xmlns:o="urn:schemas-microsoft-com:office:office" xmlns:r="http://schemas.openxmlformats.org/officeDocument/2006/relationships" xmlns:m="http://schemas.openxmlformats.org/officeDocument/2006/math" xmlns:v="urn:schemas-microsoft-com:vml" xmlns:wp14="http://schemas.microsoft.com/office/word/2010/wordprocessingDrawing" xmlns:wp="http://schemas.openxmlformats.org/drawingml/2006/wordprocessingDrawing" xmlns:w10="urn:schemas-microsoft-com:office:word" xmlns:w="http://schemas.openxmlformats.org/wordprocessingml/2006/main" xmlns:w14="http://schemas.microsoft.com/office/word/2010/wordml" xmlns:w15="http://schemas.microsoft.com/office/word/2012/wordml" xmlns:w16cex="http://schemas.microsoft.com/office/word/2018/wordml/cex" xmlns:w16cid="http://schemas.microsoft.com/office/word/2016/wordml/cid" xmlns:w16="http://schemas.microsoft.com/office/word/2018/wordml" xmlns:w16se="http://schemas.microsoft.com/office/word/2015/wordml/symex" xmlns:wpg="http://schemas.microsoft.com/office/word/2010/wordprocessingGroup" xmlns:wpi="http://schemas.microsoft.com/office/word/2010/wordprocessingInk" xmlns:wne="http://schemas.microsoft.com/office/word/2006/wordml" xmlns:wps="http://schemas.microsoft.com/office/word/2010/wordprocessingShape" mc:Ignorable="w14 w15 w16se w16cid w16 w16cex wp14">
   <w:p>
     <w:pPr>
       <w:pStyle w:val="Header"/>
@@ -1039,7 +978,7 @@
 </file>
 
 <file path=word/header2.xml><?xml version="1.0" encoding="utf-8"?>
-<w:hdr xmlns:wpc="http://schemas.microsoft.com/office/word/2010/wordprocessingCanvas" xmlns:cx="http://schemas.microsoft.com/office/drawing/2014/chartex" xmlns:cx1="http://schemas.microsoft.com/office/drawing/2015/9/8/chartex" xmlns:mc="http://schemas.openxmlformats.org/markup-compatibility/2006" xmlns:o="urn:schemas-microsoft-com:office:office" xmlns:r="http://schemas.openxmlformats.org/officeDocument/2006/relationships" xmlns:m="http://schemas.openxmlformats.org/officeDocument/2006/math" xmlns:v="urn:schemas-microsoft-com:vml" xmlns:wp14="http://schemas.microsoft.com/office/word/2010/wordprocessingDrawing" xmlns:wp="http://schemas.openxmlformats.org/drawingml/2006/wordprocessingDrawing" xmlns:w10="urn:schemas-microsoft-com:office:word" xmlns:w="http://schemas.openxmlformats.org/wordprocessingml/2006/main" xmlns:w14="http://schemas.microsoft.com/office/word/2010/wordml" xmlns:w15="http://schemas.microsoft.com/office/word/2012/wordml" xmlns:w16se="http://schemas.microsoft.com/office/word/2015/wordml/symex" xmlns:wpg="http://schemas.microsoft.com/office/word/2010/wordprocessingGroup" xmlns:wpi="http://schemas.microsoft.com/office/word/2010/wordprocessingInk" xmlns:wne="http://schemas.microsoft.com/office/word/2006/wordml" xmlns:wps="http://schemas.microsoft.com/office/word/2010/wordprocessingShape" mc:Ignorable="w14 w15 w16se wp14">
+<w:hdr xmlns:wpc="http://schemas.microsoft.com/office/word/2010/wordprocessingCanvas" xmlns:cx="http://schemas.microsoft.com/office/drawing/2014/chartex" xmlns:cx1="http://schemas.microsoft.com/office/drawing/2015/9/8/chartex" xmlns:cx2="http://schemas.microsoft.com/office/drawing/2015/10/21/chartex" xmlns:cx3="http://schemas.microsoft.com/office/drawing/2016/5/9/chartex" xmlns:cx4="http://schemas.microsoft.com/office/drawing/2016/5/10/chartex" xmlns:cx5="http://schemas.microsoft.com/office/drawing/2016/5/11/chartex" xmlns:cx6="http://schemas.microsoft.com/office/drawing/2016/5/12/chartex" xmlns:cx7="http://schemas.microsoft.com/office/drawing/2016/5/13/chartex" xmlns:cx8="http://schemas.microsoft.com/office/drawing/2016/5/14/chartex" xmlns:mc="http://schemas.openxmlformats.org/markup-compatibility/2006" xmlns:aink="http://schemas.microsoft.com/office/drawing/2016/ink" xmlns:am3d="http://schemas.microsoft.com/office/drawing/2017/model3d" xmlns:o="urn:schemas-microsoft-com:office:office" xmlns:r="http://schemas.openxmlformats.org/officeDocument/2006/relationships" xmlns:m="http://schemas.openxmlformats.org/officeDocument/2006/math" xmlns:v="urn:schemas-microsoft-com:vml" xmlns:wp14="http://schemas.microsoft.com/office/word/2010/wordprocessingDrawing" xmlns:wp="http://schemas.openxmlformats.org/drawingml/2006/wordprocessingDrawing" xmlns:w10="urn:schemas-microsoft-com:office:word" xmlns:w="http://schemas.openxmlformats.org/wordprocessingml/2006/main" xmlns:w14="http://schemas.microsoft.com/office/word/2010/wordml" xmlns:w15="http://schemas.microsoft.com/office/word/2012/wordml" xmlns:w16cex="http://schemas.microsoft.com/office/word/2018/wordml/cex" xmlns:w16cid="http://schemas.microsoft.com/office/word/2016/wordml/cid" xmlns:w16="http://schemas.microsoft.com/office/word/2018/wordml" xmlns:w16se="http://schemas.microsoft.com/office/word/2015/wordml/symex" xmlns:wpg="http://schemas.microsoft.com/office/word/2010/wordprocessingGroup" xmlns:wpi="http://schemas.microsoft.com/office/word/2010/wordprocessingInk" xmlns:wne="http://schemas.microsoft.com/office/word/2006/wordml" xmlns:wps="http://schemas.microsoft.com/office/word/2010/wordprocessingShape" mc:Ignorable="w14 w15 w16se w16cid w16 w16cex wp14">
   <w:p>
     <w:pPr>
       <w:pStyle w:val="Header"/>
@@ -1049,7 +988,7 @@
 </file>
 
 <file path=word/header3.xml><?xml version="1.0" encoding="utf-8"?>
-<w:hdr xmlns:wpc="http://schemas.microsoft.com/office/word/2010/wordprocessingCanvas" xmlns:cx="http://schemas.microsoft.com/office/drawing/2014/chartex" xmlns:cx1="http://schemas.microsoft.com/office/drawing/2015/9/8/chartex" xmlns:mc="http://schemas.openxmlformats.org/markup-compatibility/2006" xmlns:o="urn:schemas-microsoft-com:office:office" xmlns:r="http://schemas.openxmlformats.org/officeDocument/2006/relationships" xmlns:m="http://schemas.openxmlformats.org/officeDocument/2006/math" xmlns:v="urn:schemas-microsoft-com:vml" xmlns:wp14="http://schemas.microsoft.com/office/word/2010/wordprocessingDrawing" xmlns:wp="http://schemas.openxmlformats.org/drawingml/2006/wordprocessingDrawing" xmlns:w10="urn:schemas-microsoft-com:office:word" xmlns:w="http://schemas.openxmlformats.org/wordprocessingml/2006/main" xmlns:w14="http://schemas.microsoft.com/office/word/2010/wordml" xmlns:w15="http://schemas.microsoft.com/office/word/2012/wordml" xmlns:w16se="http://schemas.microsoft.com/office/word/2015/wordml/symex" xmlns:wpg="http://schemas.microsoft.com/office/word/2010/wordprocessingGroup" xmlns:wpi="http://schemas.microsoft.com/office/word/2010/wordprocessingInk" xmlns:wne="http://schemas.microsoft.com/office/word/2006/wordml" xmlns:wps="http://schemas.microsoft.com/office/word/2010/wordprocessingShape" mc:Ignorable="w14 w15 w16se wp14">
+<w:hdr xmlns:wpc="http://schemas.microsoft.com/office/word/2010/wordprocessingCanvas" xmlns:cx="http://schemas.microsoft.com/office/drawing/2014/chartex" xmlns:cx1="http://schemas.microsoft.com/office/drawing/2015/9/8/chartex" xmlns:cx2="http://schemas.microsoft.com/office/drawing/2015/10/21/chartex" xmlns:cx3="http://schemas.microsoft.com/office/drawing/2016/5/9/chartex" xmlns:cx4="http://schemas.microsoft.com/office/drawing/2016/5/10/chartex" xmlns:cx5="http://schemas.microsoft.com/office/drawing/2016/5/11/chartex" xmlns:cx6="http://schemas.microsoft.com/office/drawing/2016/5/12/chartex" xmlns:cx7="http://schemas.microsoft.com/office/drawing/2016/5/13/chartex" xmlns:cx8="http://schemas.microsoft.com/office/drawing/2016/5/14/chartex" xmlns:mc="http://schemas.openxmlformats.org/markup-compatibility/2006" xmlns:aink="http://schemas.microsoft.com/office/drawing/2016/ink" xmlns:am3d="http://schemas.microsoft.com/office/drawing/2017/model3d" xmlns:o="urn:schemas-microsoft-com:office:office" xmlns:r="http://schemas.openxmlformats.org/officeDocument/2006/relationships" xmlns:m="http://schemas.openxmlformats.org/officeDocument/2006/math" xmlns:v="urn:schemas-microsoft-com:vml" xmlns:wp14="http://schemas.microsoft.com/office/word/2010/wordprocessingDrawing" xmlns:wp="http://schemas.openxmlformats.org/drawingml/2006/wordprocessingDrawing" xmlns:w10="urn:schemas-microsoft-com:office:word" xmlns:w="http://schemas.openxmlformats.org/wordprocessingml/2006/main" xmlns:w14="http://schemas.microsoft.com/office/word/2010/wordml" xmlns:w15="http://schemas.microsoft.com/office/word/2012/wordml" xmlns:w16cex="http://schemas.microsoft.com/office/word/2018/wordml/cex" xmlns:w16cid="http://schemas.microsoft.com/office/word/2016/wordml/cid" xmlns:w16="http://schemas.microsoft.com/office/word/2018/wordml" xmlns:w16se="http://schemas.microsoft.com/office/word/2015/wordml/symex" xmlns:wpg="http://schemas.microsoft.com/office/word/2010/wordprocessingGroup" xmlns:wpi="http://schemas.microsoft.com/office/word/2010/wordprocessingInk" xmlns:wne="http://schemas.microsoft.com/office/word/2006/wordml" xmlns:wps="http://schemas.microsoft.com/office/word/2010/wordprocessingShape" mc:Ignorable="w14 w15 w16se w16cid w16 w16cex wp14">
   <w:p>
     <w:pPr>
       <w:pStyle w:val="Header"/>
@@ -1059,7 +998,7 @@
 </file>
 
 <file path=word/styles.xml><?xml version="1.0" encoding="utf-8"?>
-<w:styles xmlns:mc="http://schemas.openxmlformats.org/markup-compatibility/2006" xmlns:r="http://schemas.openxmlformats.org/officeDocument/2006/relationships" xmlns:w="http://schemas.openxmlformats.org/wordprocessingml/2006/main" xmlns:w14="http://schemas.microsoft.com/office/word/2010/wordml" xmlns:w15="http://schemas.microsoft.com/office/word/2012/wordml" xmlns:w16se="http://schemas.microsoft.com/office/word/2015/wordml/symex" mc:Ignorable="w14 w15 w16se">
+<w:styles xmlns:mc="http://schemas.openxmlformats.org/markup-compatibility/2006" xmlns:r="http://schemas.openxmlformats.org/officeDocument/2006/relationships" xmlns:w="http://schemas.openxmlformats.org/wordprocessingml/2006/main" xmlns:w14="http://schemas.microsoft.com/office/word/2010/wordml" xmlns:w15="http://schemas.microsoft.com/office/word/2012/wordml" xmlns:w16cex="http://schemas.microsoft.com/office/word/2018/wordml/cex" xmlns:w16cid="http://schemas.microsoft.com/office/word/2016/wordml/cid" xmlns:w16="http://schemas.microsoft.com/office/word/2018/wordml" xmlns:w16se="http://schemas.microsoft.com/office/word/2015/wordml/symex" mc:Ignorable="w14 w15 w16se w16cid w16 w16cex">
   <w:docDefaults>
     <w:rPrDefault>
       <w:rPr>
@@ -1069,7 +1008,7 @@
     </w:rPrDefault>
     <w:pPrDefault/>
   </w:docDefaults>
-  <w:latentStyles w:defLockedState="0" w:defUIPriority="99" w:defSemiHidden="0" w:defUnhideWhenUsed="0" w:defQFormat="0" w:count="371">
+  <w:latentStyles w:defLockedState="0" w:defUIPriority="99" w:defSemiHidden="0" w:defUnhideWhenUsed="0" w:defQFormat="0" w:count="376">
     <w:lsdException w:name="Normal" w:uiPriority="0" w:qFormat="1"/>
     <w:lsdException w:name="heading 1" w:uiPriority="9" w:qFormat="1"/>
     <w:lsdException w:name="heading 2" w:semiHidden="1" w:uiPriority="9" w:unhideWhenUsed="1" w:qFormat="1"/>
@@ -1175,7 +1114,6 @@
     <w:lsdException w:name="HTML Sample" w:semiHidden="1" w:unhideWhenUsed="1"/>
     <w:lsdException w:name="HTML Typewriter" w:semiHidden="1" w:unhideWhenUsed="1"/>
     <w:lsdException w:name="HTML Variable" w:semiHidden="1" w:unhideWhenUsed="1"/>
-    <w:lsdException w:name="Normal Table" w:semiHidden="1" w:unhideWhenUsed="1"/>
     <w:lsdException w:name="annotation subject" w:semiHidden="1" w:unhideWhenUsed="1"/>
     <w:lsdException w:name="No List" w:semiHidden="1" w:unhideWhenUsed="1"/>
     <w:lsdException w:name="Outline List 1" w:semiHidden="1" w:unhideWhenUsed="1"/>
@@ -1218,11 +1156,8 @@
     <w:lsdException w:name="Table Contemporary" w:semiHidden="1" w:unhideWhenUsed="1"/>
     <w:lsdException w:name="Table Elegant" w:semiHidden="1" w:unhideWhenUsed="1"/>
     <w:lsdException w:name="Table Professional" w:semiHidden="1" w:unhideWhenUsed="1"/>
-    <w:lsdException w:name="Table Subtle 1" w:semiHidden="1" w:unhideWhenUsed="1"/>
     <w:lsdException w:name="Table Subtle 2" w:semiHidden="1" w:unhideWhenUsed="1"/>
     <w:lsdException w:name="Table Web 1" w:semiHidden="1" w:unhideWhenUsed="1"/>
-    <w:lsdException w:name="Table Web 2" w:semiHidden="1" w:unhideWhenUsed="1"/>
-    <w:lsdException w:name="Table Web 3" w:semiHidden="1" w:unhideWhenUsed="1"/>
     <w:lsdException w:name="Balloon Text" w:semiHidden="1" w:unhideWhenUsed="1"/>
     <w:lsdException w:name="Table Grid" w:uiPriority="39"/>
     <w:lsdException w:name="Table Theme" w:semiHidden="1" w:unhideWhenUsed="1"/>
@@ -1441,6 +1376,11 @@
     <w:lsdException w:name="List Table 5 Dark Accent 6" w:uiPriority="50"/>
     <w:lsdException w:name="List Table 6 Colorful Accent 6" w:uiPriority="51"/>
     <w:lsdException w:name="List Table 7 Colorful Accent 6" w:uiPriority="52"/>
+    <w:lsdException w:name="Mention" w:semiHidden="1" w:unhideWhenUsed="1"/>
+    <w:lsdException w:name="Smart Hyperlink" w:semiHidden="1" w:unhideWhenUsed="1"/>
+    <w:lsdException w:name="Hashtag" w:semiHidden="1" w:unhideWhenUsed="1"/>
+    <w:lsdException w:name="Unresolved Mention" w:semiHidden="1" w:unhideWhenUsed="1"/>
+    <w:lsdException w:name="Smart Link" w:semiHidden="1" w:unhideWhenUsed="1"/>
   </w:latentStyles>
   <w:style w:type="paragraph" w:default="1" w:styleId="Normal">
     <w:name w:val="Normal"/>

</xml_diff>

<commit_message>
Needed to fix a misplaced comma in the address.
</commit_message>
<xml_diff>
--- a/tech-report-cover.docx
+++ b/tech-report-cover.docx
@@ -292,6 +292,14 @@
                 <w:sz w:val="28"/>
                 <w:szCs w:val="28"/>
               </w:rPr>
+              <w:t>,</w:t>
+            </w:r>
+            <w:r>
+              <w:rPr>
+                <w:rFonts w:ascii="Microsoft Sans Serif" w:hAnsi="Microsoft Sans Serif" w:cs="Microsoft Sans Serif"/>
+                <w:sz w:val="28"/>
+                <w:szCs w:val="28"/>
+              </w:rPr>
               <w:t xml:space="preserve"> </w:t>
             </w:r>
             <w:r>
@@ -300,7 +308,7 @@
                 <w:sz w:val="28"/>
                 <w:szCs w:val="28"/>
               </w:rPr>
-              <w:t>Canada,</w:t>
+              <w:t>Canada</w:t>
             </w:r>
           </w:p>
           <w:p>
@@ -693,7 +701,7 @@
                                   </pic:cNvPicPr>
                                 </pic:nvPicPr>
                                 <pic:blipFill>
-                                  <a:blip r:embed="rId1">
+                                  <a:blip r:embed="rId2">
                                     <a:extLst>
                                       <a:ext uri="{28A0092B-C50C-407E-A947-70E740481C1C}">
                                         <a14:useLocalDpi xmlns:a14="http://schemas.microsoft.com/office/drawing/2010/main" val="0"/>
@@ -812,7 +820,7 @@
                                         </pic:cNvPicPr>
                                       </pic:nvPicPr>
                                       <pic:blipFill>
-                                        <a:blip r:embed="rId2">
+                                        <a:blip r:embed="rId3">
                                           <a:extLst>
                                             <a:ext uri="{28A0092B-C50C-407E-A947-70E740481C1C}">
                                               <a14:useLocalDpi xmlns:a14="http://schemas.microsoft.com/office/drawing/2010/main" val="0"/>
@@ -889,7 +897,7 @@
                                   </pic:cNvPicPr>
                                 </pic:nvPicPr>
                                 <pic:blipFill>
-                                  <a:blip r:embed="rId2">
+                                  <a:blip r:embed="rId4">
                                     <a:extLst>
                                       <a:ext uri="{28A0092B-C50C-407E-A947-70E740481C1C}">
                                         <a14:useLocalDpi xmlns:a14="http://schemas.microsoft.com/office/drawing/2010/main" val="0"/>
@@ -1114,6 +1122,7 @@
     <w:lsdException w:name="HTML Sample" w:semiHidden="1" w:unhideWhenUsed="1"/>
     <w:lsdException w:name="HTML Typewriter" w:semiHidden="1" w:unhideWhenUsed="1"/>
     <w:lsdException w:name="HTML Variable" w:semiHidden="1" w:unhideWhenUsed="1"/>
+    <w:lsdException w:name="Normal Table" w:semiHidden="1" w:unhideWhenUsed="1"/>
     <w:lsdException w:name="annotation subject" w:semiHidden="1" w:unhideWhenUsed="1"/>
     <w:lsdException w:name="No List" w:semiHidden="1" w:unhideWhenUsed="1"/>
     <w:lsdException w:name="Outline List 1" w:semiHidden="1" w:unhideWhenUsed="1"/>
@@ -1156,8 +1165,11 @@
     <w:lsdException w:name="Table Contemporary" w:semiHidden="1" w:unhideWhenUsed="1"/>
     <w:lsdException w:name="Table Elegant" w:semiHidden="1" w:unhideWhenUsed="1"/>
     <w:lsdException w:name="Table Professional" w:semiHidden="1" w:unhideWhenUsed="1"/>
+    <w:lsdException w:name="Table Subtle 1" w:semiHidden="1" w:unhideWhenUsed="1"/>
     <w:lsdException w:name="Table Subtle 2" w:semiHidden="1" w:unhideWhenUsed="1"/>
     <w:lsdException w:name="Table Web 1" w:semiHidden="1" w:unhideWhenUsed="1"/>
+    <w:lsdException w:name="Table Web 2" w:semiHidden="1" w:unhideWhenUsed="1"/>
+    <w:lsdException w:name="Table Web 3" w:semiHidden="1" w:unhideWhenUsed="1"/>
     <w:lsdException w:name="Balloon Text" w:semiHidden="1" w:unhideWhenUsed="1"/>
     <w:lsdException w:name="Table Grid" w:uiPriority="39"/>
     <w:lsdException w:name="Table Theme" w:semiHidden="1" w:unhideWhenUsed="1"/>

</xml_diff>